<commit_message>
PREP 1300 - Progress on the Learning Journal
</commit_message>
<xml_diff>
--- a/College/0 - January 2025 - Classes/PREP 1300 - Academic Success/Learning Journal/Amy Park Learning Journal 1.docx
+++ b/College/0 - January 2025 - Classes/PREP 1300 - Academic Success/Learning Journal/Amy Park Learning Journal 1.docx
@@ -111,6 +111,7 @@
         <w:br w:type="page"/>
       </w:r>
     </w:p>
+    <w:bookmarkStart w:id="0" w:name="_Toc189910957" w:displacedByCustomXml="next"/>
     <w:sdt>
       <w:sdtPr>
         <w:rPr>
@@ -139,6 +140,7 @@
           <w:r>
             <w:t>Contents</w:t>
           </w:r>
+          <w:bookmarkEnd w:id="0"/>
         </w:p>
         <w:p>
           <w:pPr>
@@ -164,13 +166,13 @@
           <w:r>
             <w:fldChar w:fldCharType="separate"/>
           </w:r>
-          <w:hyperlink w:anchor="_Toc189906855" w:history="1">
+          <w:hyperlink w:anchor="_Toc189910957" w:history="1">
             <w:r>
               <w:rPr>
                 <w:rStyle w:val="Hyperlink"/>
                 <w:noProof/>
               </w:rPr>
-              <w:t>Introduction</w:t>
+              <w:t>Contents</w:t>
             </w:r>
             <w:r>
               <w:rPr>
@@ -191,7 +193,7 @@
                 <w:noProof/>
                 <w:webHidden/>
               </w:rPr>
-              <w:instrText xml:space="preserve"> PAGEREF _Toc189906855 \h </w:instrText>
+              <w:instrText xml:space="preserve"> PAGEREF _Toc189910957 \h </w:instrText>
             </w:r>
             <w:r>
               <w:rPr>
@@ -211,7 +213,7 @@
                 <w:noProof/>
                 <w:webHidden/>
               </w:rPr>
-              <w:t>3</w:t>
+              <w:t>2</w:t>
             </w:r>
             <w:r>
               <w:rPr>
@@ -237,13 +239,13 @@
               <w14:ligatures w14:val="standardContextual"/>
             </w:rPr>
           </w:pPr>
-          <w:hyperlink w:anchor="_Toc189906856" w:history="1">
+          <w:hyperlink w:anchor="_Toc189910958" w:history="1">
             <w:r>
               <w:rPr>
                 <w:rStyle w:val="Hyperlink"/>
                 <w:noProof/>
               </w:rPr>
-              <w:t>Topic 1</w:t>
+              <w:t>Learning Journal #1</w:t>
             </w:r>
             <w:r>
               <w:rPr>
@@ -264,7 +266,7 @@
                 <w:noProof/>
                 <w:webHidden/>
               </w:rPr>
-              <w:instrText xml:space="preserve"> PAGEREF _Toc189906856 \h </w:instrText>
+              <w:instrText xml:space="preserve"> PAGEREF _Toc189910958 \h </w:instrText>
             </w:r>
             <w:r>
               <w:rPr>
@@ -310,13 +312,13 @@
               <w14:ligatures w14:val="standardContextual"/>
             </w:rPr>
           </w:pPr>
-          <w:hyperlink w:anchor="_Toc189906857" w:history="1">
+          <w:hyperlink w:anchor="_Toc189910959" w:history="1">
             <w:r>
               <w:rPr>
                 <w:rStyle w:val="Hyperlink"/>
                 <w:noProof/>
               </w:rPr>
-              <w:t>Topic 2</w:t>
+              <w:t>Week 4: Active Listening</w:t>
             </w:r>
             <w:r>
               <w:rPr>
@@ -337,7 +339,7 @@
                 <w:noProof/>
                 <w:webHidden/>
               </w:rPr>
-              <w:instrText xml:space="preserve"> PAGEREF _Toc189906857 \h </w:instrText>
+              <w:instrText xml:space="preserve"> PAGEREF _Toc189910959 \h </w:instrText>
             </w:r>
             <w:r>
               <w:rPr>
@@ -380,7 +382,7 @@
               <w14:ligatures w14:val="standardContextual"/>
             </w:rPr>
           </w:pPr>
-          <w:hyperlink w:anchor="_Toc189906858" w:history="1">
+          <w:hyperlink w:anchor="_Toc189910960" w:history="1">
             <w:r>
               <w:rPr>
                 <w:rStyle w:val="Hyperlink"/>
@@ -407,7 +409,77 @@
                 <w:noProof/>
                 <w:webHidden/>
               </w:rPr>
-              <w:instrText xml:space="preserve"> PAGEREF _Toc189906858 \h </w:instrText>
+              <w:instrText xml:space="preserve"> PAGEREF _Toc189910960 \h </w:instrText>
+            </w:r>
+            <w:r>
+              <w:rPr>
+                <w:noProof/>
+                <w:webHidden/>
+              </w:rPr>
+            </w:r>
+            <w:r>
+              <w:rPr>
+                <w:noProof/>
+                <w:webHidden/>
+              </w:rPr>
+              <w:fldChar w:fldCharType="separate"/>
+            </w:r>
+            <w:r>
+              <w:rPr>
+                <w:noProof/>
+                <w:webHidden/>
+              </w:rPr>
+              <w:t>3</w:t>
+            </w:r>
+            <w:r>
+              <w:rPr>
+                <w:noProof/>
+                <w:webHidden/>
+              </w:rPr>
+              <w:fldChar w:fldCharType="end"/>
+            </w:r>
+          </w:hyperlink>
+        </w:p>
+        <w:p>
+          <w:pPr>
+            <w:pStyle w:val="TOC2"/>
+            <w:rPr>
+              <w:rFonts w:asciiTheme="minorHAnsi" w:eastAsiaTheme="minorEastAsia" w:hAnsiTheme="minorHAnsi"/>
+              <w:noProof/>
+              <w:kern w:val="2"/>
+              <w:szCs w:val="24"/>
+              <w:lang w:val="en-CA"/>
+              <w14:ligatures w14:val="standardContextual"/>
+            </w:rPr>
+          </w:pPr>
+          <w:hyperlink w:anchor="_Toc189910961" w:history="1">
+            <w:r>
+              <w:rPr>
+                <w:rStyle w:val="Hyperlink"/>
+                <w:noProof/>
+              </w:rPr>
+              <w:t>Subtopic</w:t>
+            </w:r>
+            <w:r>
+              <w:rPr>
+                <w:noProof/>
+                <w:webHidden/>
+              </w:rPr>
+              <w:tab/>
+            </w:r>
+            <w:r>
+              <w:rPr>
+                <w:noProof/>
+                <w:webHidden/>
+              </w:rPr>
+              <w:fldChar w:fldCharType="begin"/>
+            </w:r>
+            <w:r>
+              <w:rPr>
+                <w:noProof/>
+                <w:webHidden/>
+              </w:rPr>
+              <w:instrText xml:space="preserve"> PAGEREF _Toc189910961 \h </w:instrText>
             </w:r>
             <w:r>
               <w:rPr>
@@ -453,13 +525,13 @@
               <w14:ligatures w14:val="standardContextual"/>
             </w:rPr>
           </w:pPr>
-          <w:hyperlink w:anchor="_Toc189906859" w:history="1">
+          <w:hyperlink w:anchor="_Toc189910962" w:history="1">
             <w:r>
               <w:rPr>
                 <w:rStyle w:val="Hyperlink"/>
                 <w:noProof/>
               </w:rPr>
-              <w:t>Topic 3</w:t>
+              <w:t>Week 5: Reading</w:t>
             </w:r>
             <w:r>
               <w:rPr>
@@ -480,7 +552,7 @@
                 <w:noProof/>
                 <w:webHidden/>
               </w:rPr>
-              <w:instrText xml:space="preserve"> PAGEREF _Toc189906859 \h </w:instrText>
+              <w:instrText xml:space="preserve"> PAGEREF _Toc189910962 \h </w:instrText>
             </w:r>
             <w:r>
               <w:rPr>
@@ -523,7 +595,7 @@
               <w14:ligatures w14:val="standardContextual"/>
             </w:rPr>
           </w:pPr>
-          <w:hyperlink w:anchor="_Toc189906860" w:history="1">
+          <w:hyperlink w:anchor="_Toc189910963" w:history="1">
             <w:r>
               <w:rPr>
                 <w:rStyle w:val="Hyperlink"/>
@@ -550,7 +622,7 @@
                 <w:noProof/>
                 <w:webHidden/>
               </w:rPr>
-              <w:instrText xml:space="preserve"> PAGEREF _Toc189906860 \h </w:instrText>
+              <w:instrText xml:space="preserve"> PAGEREF _Toc189910963 \h </w:instrText>
             </w:r>
             <w:r>
               <w:rPr>
@@ -593,7 +665,7 @@
               <w14:ligatures w14:val="standardContextual"/>
             </w:rPr>
           </w:pPr>
-          <w:hyperlink w:anchor="_Toc189906861" w:history="1">
+          <w:hyperlink w:anchor="_Toc189910964" w:history="1">
             <w:r>
               <w:rPr>
                 <w:rStyle w:val="Hyperlink"/>
@@ -620,77 +692,7 @@
                 <w:noProof/>
                 <w:webHidden/>
               </w:rPr>
-              <w:instrText xml:space="preserve"> PAGEREF _Toc189906861 \h </w:instrText>
-            </w:r>
-            <w:r>
-              <w:rPr>
-                <w:noProof/>
-                <w:webHidden/>
-              </w:rPr>
-            </w:r>
-            <w:r>
-              <w:rPr>
-                <w:noProof/>
-                <w:webHidden/>
-              </w:rPr>
-              <w:fldChar w:fldCharType="separate"/>
-            </w:r>
-            <w:r>
-              <w:rPr>
-                <w:noProof/>
-                <w:webHidden/>
-              </w:rPr>
-              <w:t>3</w:t>
-            </w:r>
-            <w:r>
-              <w:rPr>
-                <w:noProof/>
-                <w:webHidden/>
-              </w:rPr>
-              <w:fldChar w:fldCharType="end"/>
-            </w:r>
-          </w:hyperlink>
-        </w:p>
-        <w:p>
-          <w:pPr>
-            <w:pStyle w:val="TOC2"/>
-            <w:rPr>
-              <w:rFonts w:asciiTheme="minorHAnsi" w:eastAsiaTheme="minorEastAsia" w:hAnsiTheme="minorHAnsi"/>
-              <w:noProof/>
-              <w:kern w:val="2"/>
-              <w:szCs w:val="24"/>
-              <w:lang w:val="en-CA"/>
-              <w14:ligatures w14:val="standardContextual"/>
-            </w:rPr>
-          </w:pPr>
-          <w:hyperlink w:anchor="_Toc189906862" w:history="1">
-            <w:r>
-              <w:rPr>
-                <w:rStyle w:val="Hyperlink"/>
-                <w:noProof/>
-              </w:rPr>
-              <w:t>Subtopic</w:t>
-            </w:r>
-            <w:r>
-              <w:rPr>
-                <w:noProof/>
-                <w:webHidden/>
-              </w:rPr>
-              <w:tab/>
-            </w:r>
-            <w:r>
-              <w:rPr>
-                <w:noProof/>
-                <w:webHidden/>
-              </w:rPr>
-              <w:fldChar w:fldCharType="begin"/>
-            </w:r>
-            <w:r>
-              <w:rPr>
-                <w:noProof/>
-                <w:webHidden/>
-              </w:rPr>
-              <w:instrText xml:space="preserve"> PAGEREF _Toc189906862 \h </w:instrText>
+              <w:instrText xml:space="preserve"> PAGEREF _Toc189910964 \h </w:instrText>
             </w:r>
             <w:r>
               <w:rPr>
@@ -736,13 +738,13 @@
               <w14:ligatures w14:val="standardContextual"/>
             </w:rPr>
           </w:pPr>
-          <w:hyperlink w:anchor="_Toc189906863" w:history="1">
+          <w:hyperlink w:anchor="_Toc189910965" w:history="1">
             <w:r>
               <w:rPr>
                 <w:rStyle w:val="Hyperlink"/>
                 <w:noProof/>
               </w:rPr>
-              <w:t>Topic 4</w:t>
+              <w:t>Conclusion</w:t>
             </w:r>
             <w:r>
               <w:rPr>
@@ -763,7 +765,7 @@
                 <w:noProof/>
                 <w:webHidden/>
               </w:rPr>
-              <w:instrText xml:space="preserve"> PAGEREF _Toc189906863 \h </w:instrText>
+              <w:instrText xml:space="preserve"> PAGEREF _Toc189910965 \h </w:instrText>
             </w:r>
             <w:r>
               <w:rPr>
@@ -809,13 +811,13 @@
               <w14:ligatures w14:val="standardContextual"/>
             </w:rPr>
           </w:pPr>
-          <w:hyperlink w:anchor="_Toc189906864" w:history="1">
+          <w:hyperlink w:anchor="_Toc189910966" w:history="1">
             <w:r>
               <w:rPr>
                 <w:rStyle w:val="Hyperlink"/>
                 <w:noProof/>
               </w:rPr>
-              <w:t>Conclusion</w:t>
+              <w:t>References</w:t>
             </w:r>
             <w:r>
               <w:rPr>
@@ -836,7 +838,7 @@
                 <w:noProof/>
                 <w:webHidden/>
               </w:rPr>
-              <w:instrText xml:space="preserve"> PAGEREF _Toc189906864 \h </w:instrText>
+              <w:instrText xml:space="preserve"> PAGEREF _Toc189910966 \h </w:instrText>
             </w:r>
             <w:r>
               <w:rPr>
@@ -857,79 +859,6 @@
                 <w:webHidden/>
               </w:rPr>
               <w:t>4</w:t>
-            </w:r>
-            <w:r>
-              <w:rPr>
-                <w:noProof/>
-                <w:webHidden/>
-              </w:rPr>
-              <w:fldChar w:fldCharType="end"/>
-            </w:r>
-          </w:hyperlink>
-        </w:p>
-        <w:p>
-          <w:pPr>
-            <w:pStyle w:val="TOC1"/>
-            <w:tabs>
-              <w:tab w:val="right" w:leader="dot" w:pos="9350"/>
-            </w:tabs>
-            <w:rPr>
-              <w:rFonts w:asciiTheme="minorHAnsi" w:eastAsiaTheme="minorEastAsia" w:hAnsiTheme="minorHAnsi"/>
-              <w:noProof/>
-              <w:kern w:val="2"/>
-              <w:szCs w:val="24"/>
-              <w:lang w:val="en-CA"/>
-              <w14:ligatures w14:val="standardContextual"/>
-            </w:rPr>
-          </w:pPr>
-          <w:hyperlink w:anchor="_Toc189906865" w:history="1">
-            <w:r>
-              <w:rPr>
-                <w:rStyle w:val="Hyperlink"/>
-                <w:noProof/>
-              </w:rPr>
-              <w:t>References</w:t>
-            </w:r>
-            <w:r>
-              <w:rPr>
-                <w:noProof/>
-                <w:webHidden/>
-              </w:rPr>
-              <w:tab/>
-            </w:r>
-            <w:r>
-              <w:rPr>
-                <w:noProof/>
-                <w:webHidden/>
-              </w:rPr>
-              <w:fldChar w:fldCharType="begin"/>
-            </w:r>
-            <w:r>
-              <w:rPr>
-                <w:noProof/>
-                <w:webHidden/>
-              </w:rPr>
-              <w:instrText xml:space="preserve"> PAGEREF _Toc189906865 \h </w:instrText>
-            </w:r>
-            <w:r>
-              <w:rPr>
-                <w:noProof/>
-                <w:webHidden/>
-              </w:rPr>
-            </w:r>
-            <w:r>
-              <w:rPr>
-                <w:noProof/>
-                <w:webHidden/>
-              </w:rPr>
-              <w:fldChar w:fldCharType="separate"/>
-            </w:r>
-            <w:r>
-              <w:rPr>
-                <w:noProof/>
-                <w:webHidden/>
-              </w:rPr>
-              <w:t>5</w:t>
             </w:r>
             <w:r>
               <w:rPr>
@@ -964,10 +893,12 @@
       <w:pPr>
         <w:pStyle w:val="APAPA7L1"/>
       </w:pPr>
+      <w:bookmarkStart w:id="1" w:name="_Toc189910958"/>
       <w:r>
         <w:lastRenderedPageBreak/>
         <w:t>Learning Journal #1</w:t>
       </w:r>
+      <w:bookmarkEnd w:id="1"/>
     </w:p>
     <w:p>
       <w:pPr>
@@ -981,196 +912,116 @@
       <w:pPr>
         <w:pStyle w:val="APAPA7L1"/>
       </w:pPr>
-      <w:bookmarkStart w:id="0" w:name="_Toc189906855"/>
-      <w:r>
-        <w:t>Introduction</w:t>
-      </w:r>
-      <w:bookmarkEnd w:id="0"/>
+      <w:bookmarkStart w:id="2" w:name="_Toc189910959"/>
+      <w:r>
+        <w:t>Week 4: Active Listening</w:t>
+      </w:r>
+      <w:bookmarkEnd w:id="2"/>
     </w:p>
     <w:p>
       <w:pPr>
         <w:pStyle w:val="APAPA7P1"/>
       </w:pPr>
-      <w:r>
-        <w:t>T</w:t>
+    </w:p>
+    <w:p>
+      <w:pPr>
+        <w:pStyle w:val="APAPA7L2"/>
+      </w:pPr>
+      <w:bookmarkStart w:id="3" w:name="_Toc189910960"/>
+      <w:r>
+        <w:t>Subtopic</w:t>
+      </w:r>
+      <w:bookmarkEnd w:id="3"/>
+    </w:p>
+    <w:p>
+      <w:pPr>
+        <w:pStyle w:val="APAPA7P1"/>
+      </w:pPr>
+      <w:r>
+        <w:t xml:space="preserve">A </w:t>
+      </w:r>
+    </w:p>
+    <w:p>
+      <w:pPr>
+        <w:pStyle w:val="APAPA7L2"/>
+      </w:pPr>
+      <w:bookmarkStart w:id="4" w:name="_Toc189910961"/>
+      <w:r>
+        <w:t>Subtopic</w:t>
+      </w:r>
+      <w:bookmarkEnd w:id="4"/>
+    </w:p>
+    <w:p>
+      <w:pPr>
+        <w:pStyle w:val="APAPA7P1"/>
+      </w:pPr>
+      <w:r>
+        <w:t xml:space="preserve">A </w:t>
       </w:r>
     </w:p>
     <w:p>
       <w:pPr>
         <w:pStyle w:val="APAPA7L1"/>
       </w:pPr>
-      <w:bookmarkStart w:id="1" w:name="_Toc189906856"/>
-      <w:r>
-        <w:t>Topic 1</w:t>
-      </w:r>
-      <w:bookmarkEnd w:id="1"/>
+      <w:bookmarkStart w:id="5" w:name="_Toc189910962"/>
+      <w:r>
+        <w:t>Week 5: Reading</w:t>
+      </w:r>
+      <w:bookmarkEnd w:id="5"/>
     </w:p>
     <w:p>
       <w:pPr>
         <w:pStyle w:val="APAPA7P1"/>
       </w:pPr>
       <w:r>
-        <w:t xml:space="preserve">It </w:t>
+        <w:t>D</w:t>
+      </w:r>
+    </w:p>
+    <w:p>
+      <w:pPr>
+        <w:pStyle w:val="APAPA7L2"/>
+      </w:pPr>
+      <w:bookmarkStart w:id="6" w:name="_Toc189910963"/>
+      <w:r>
+        <w:t>Subtopic</w:t>
+      </w:r>
+      <w:bookmarkEnd w:id="6"/>
+    </w:p>
+    <w:p>
+      <w:pPr>
+        <w:pStyle w:val="APAPA7P1"/>
+      </w:pPr>
+      <w:r>
+        <w:t>A</w:t>
+      </w:r>
+    </w:p>
+    <w:p>
+      <w:pPr>
+        <w:pStyle w:val="APAPA7L2"/>
+      </w:pPr>
+      <w:bookmarkStart w:id="7" w:name="_Toc189910964"/>
+      <w:r>
+        <w:t>Subtopic</w:t>
+      </w:r>
+      <w:bookmarkEnd w:id="7"/>
+    </w:p>
+    <w:p>
+      <w:pPr>
+        <w:pStyle w:val="APAPA7P1"/>
+      </w:pPr>
+      <w:r>
+        <w:t>A</w:t>
       </w:r>
     </w:p>
     <w:p>
       <w:pPr>
         <w:pStyle w:val="APAPA7L1"/>
       </w:pPr>
-      <w:bookmarkStart w:id="2" w:name="_Toc189906857"/>
-      <w:r>
-        <w:t>Topic 2</w:t>
-      </w:r>
-      <w:bookmarkEnd w:id="2"/>
-    </w:p>
-    <w:p>
-      <w:pPr>
-        <w:pStyle w:val="APAPA7P1"/>
-      </w:pPr>
-      <w:r>
-        <w:t>D</w:t>
-      </w:r>
-    </w:p>
-    <w:p>
-      <w:pPr>
-        <w:pStyle w:val="APAPA7L2"/>
-      </w:pPr>
-      <w:bookmarkStart w:id="3" w:name="_Toc189906858"/>
-      <w:r>
-        <w:t>Subtopic</w:t>
-      </w:r>
-      <w:bookmarkEnd w:id="3"/>
-    </w:p>
-    <w:p>
-      <w:pPr>
-        <w:pStyle w:val="APAPA7P1"/>
-      </w:pPr>
-      <w:r>
-        <w:t>A</w:t>
-      </w:r>
-    </w:p>
-    <w:p>
-      <w:pPr>
-        <w:pStyle w:val="APAPA7L1"/>
-      </w:pPr>
-      <w:bookmarkStart w:id="4" w:name="_Toc189906859"/>
-      <w:r>
-        <w:t>Topic 3</w:t>
-      </w:r>
-      <w:bookmarkEnd w:id="4"/>
-    </w:p>
-    <w:p>
-      <w:pPr>
-        <w:pStyle w:val="APAPA7L2"/>
-      </w:pPr>
-      <w:bookmarkStart w:id="5" w:name="_Toc189906860"/>
-      <w:r>
-        <w:t>Subtopic</w:t>
-      </w:r>
-      <w:bookmarkEnd w:id="5"/>
-    </w:p>
-    <w:p>
-      <w:pPr>
-        <w:pStyle w:val="APAPA7P1"/>
-      </w:pPr>
-      <w:r>
-        <w:t>A</w:t>
-      </w:r>
-      <w:r>
-        <w:t xml:space="preserve"> </w:t>
-      </w:r>
-    </w:p>
-    <w:p>
-      <w:pPr>
-        <w:pStyle w:val="APAPA7Bullets"/>
-      </w:pPr>
-      <w:r>
-        <w:t>List</w:t>
-      </w:r>
-    </w:p>
-    <w:p>
-      <w:pPr>
-        <w:pStyle w:val="APAPA7L2"/>
-      </w:pPr>
-      <w:bookmarkStart w:id="6" w:name="_Toc189906861"/>
-      <w:r>
-        <w:t>Subtopic</w:t>
-      </w:r>
-      <w:bookmarkEnd w:id="6"/>
-    </w:p>
-    <w:p>
-      <w:pPr>
-        <w:pStyle w:val="APAPA7P1"/>
-      </w:pPr>
-      <w:r>
-        <w:t xml:space="preserve">A </w:t>
-      </w:r>
-    </w:p>
-    <w:p>
-      <w:pPr>
-        <w:pStyle w:val="APAPA7Bullets"/>
-      </w:pPr>
-      <w:r>
-        <w:t>List</w:t>
-      </w:r>
-    </w:p>
-    <w:p>
-      <w:pPr>
-        <w:pStyle w:val="APAPA7L2"/>
-      </w:pPr>
-      <w:bookmarkStart w:id="7" w:name="_Toc189906862"/>
-      <w:r>
-        <w:t>Subtopic</w:t>
-      </w:r>
-      <w:bookmarkEnd w:id="7"/>
-    </w:p>
-    <w:p>
-      <w:pPr>
-        <w:pStyle w:val="APAPA7P1"/>
-      </w:pPr>
-      <w:r>
-        <w:t>A</w:t>
-      </w:r>
-    </w:p>
-    <w:p>
-      <w:pPr>
-        <w:pStyle w:val="APAPA7Bullets"/>
-      </w:pPr>
-      <w:r>
-        <w:t>List</w:t>
-      </w:r>
-      <w:r>
-        <w:t xml:space="preserve"> </w:t>
-      </w:r>
-    </w:p>
-    <w:p>
-      <w:pPr>
-        <w:pStyle w:val="APAPA7L1"/>
-      </w:pPr>
-      <w:bookmarkStart w:id="8" w:name="_Toc189906863"/>
-      <w:r>
-        <w:t>Topic 4</w:t>
+      <w:bookmarkStart w:id="8" w:name="_Toc189910965"/>
+      <w:r>
+        <w:t>Conclusion</w:t>
       </w:r>
       <w:bookmarkEnd w:id="8"/>
-    </w:p>
-    <w:p>
-      <w:pPr>
-        <w:pStyle w:val="APAPA7P1"/>
-      </w:pPr>
-      <w:r>
-        <w:t xml:space="preserve">It </w:t>
-      </w:r>
-    </w:p>
-    <w:p>
-      <w:pPr>
-        <w:pStyle w:val="APAPA7L1"/>
-      </w:pPr>
-      <w:bookmarkStart w:id="9" w:name="_Toc189906864"/>
-      <w:r>
-        <w:lastRenderedPageBreak/>
-        <w:t>Conclusion</w:t>
-      </w:r>
-      <w:bookmarkEnd w:id="9"/>
     </w:p>
     <w:p>
       <w:pPr>
@@ -1190,7 +1041,7 @@
         <w:br w:type="page"/>
       </w:r>
     </w:p>
-    <w:bookmarkStart w:id="10" w:name="_Toc189906865" w:displacedByCustomXml="next"/>
+    <w:bookmarkStart w:id="9" w:name="_Toc189910966" w:displacedByCustomXml="next"/>
     <w:sdt>
       <w:sdtPr>
         <w:rPr>
@@ -1212,7 +1063,7 @@
           <w:r>
             <w:t>References</w:t>
           </w:r>
-          <w:bookmarkEnd w:id="10"/>
+          <w:bookmarkEnd w:id="9"/>
         </w:p>
         <w:sdt>
           <w:sdtPr>

</xml_diff>